<commit_message>
Added module 2 discussion
</commit_message>
<xml_diff>
--- a/Module2/Discussion/Module 2_Discussion _Yves_Greatti.docx
+++ b/Module2/Discussion/Module 2_Discussion _Yves_Greatti.docx
@@ -24,6 +24,330 @@
     </w:p>
     <w:p>
       <w:pPr>
+        <w:rPr>
+          <w:rFonts w:ascii="Helvetica" w:hAnsi="Helvetica"/>
+        </w:rPr>
+      </w:pPr>
+      <w:r>
+        <w:rPr>
+          <w:rFonts w:ascii="Helvetica" w:hAnsi="Helvetica"/>
+        </w:rPr>
+        <w:t>There are various reasons why people may choose not to get vaccinated, which can range from personal beliefs and philosophical convictions to individual concerns. For instance, some parents believe that natural immunity is better suited to adapt to a constantly changing environment, and they may perceive vaccines as offering limited protection against non-lethal pathogens, preferring not to introduce chemical or foreign substances into their children's bodies. Additionally, vaccine safety is a significant concern, especially during the COVID-19 pandemic, where some individuals have hesitated to trust governmental authorities.</w:t>
+      </w:r>
+    </w:p>
+    <w:p>
+      <w:pPr>
+        <w:rPr>
+          <w:rFonts w:ascii="Helvetica" w:hAnsi="Helvetica"/>
+        </w:rPr>
+      </w:pPr>
+      <w:r>
+        <w:rPr>
+          <w:rFonts w:ascii="Helvetica" w:hAnsi="Helvetica"/>
+        </w:rPr>
+        <w:t>To address concerns about vaccine safety, several strategies can be employed:</w:t>
+      </w:r>
+    </w:p>
+    <w:p>
+      <w:pPr>
+        <w:pStyle w:val="ListParagraph"/>
+        <w:numPr>
+          <w:ilvl w:val="0"/>
+          <w:numId w:val="28"/>
+        </w:numPr>
+        <w:rPr>
+          <w:rFonts w:ascii="Helvetica" w:hAnsi="Helvetica"/>
+        </w:rPr>
+      </w:pPr>
+      <w:r>
+        <w:rPr>
+          <w:rFonts w:ascii="Helvetica" w:hAnsi="Helvetica"/>
+        </w:rPr>
+        <w:t xml:space="preserve">Extensive validation trough testing on cell-lines, biological models, or animal </w:t>
+      </w:r>
+      <w:r>
+        <w:rPr>
+          <w:rFonts w:ascii="Helvetica" w:hAnsi="Helvetica"/>
+        </w:rPr>
+        <w:t>studies.</w:t>
+      </w:r>
+    </w:p>
+    <w:p>
+      <w:pPr>
+        <w:pStyle w:val="ListParagraph"/>
+        <w:numPr>
+          <w:ilvl w:val="0"/>
+          <w:numId w:val="28"/>
+        </w:numPr>
+        <w:rPr>
+          <w:rFonts w:ascii="Helvetica" w:hAnsi="Helvetica"/>
+        </w:rPr>
+      </w:pPr>
+      <w:r>
+        <w:rPr>
+          <w:rFonts w:ascii="Helvetica" w:hAnsi="Helvetica"/>
+        </w:rPr>
+        <w:t xml:space="preserve">Conducting in-silico research or hypotheses testing on clinical data (translational analysis) with results that can be easily understandable or interpretable and accessible to the large </w:t>
+      </w:r>
+      <w:r>
+        <w:rPr>
+          <w:rFonts w:ascii="Helvetica" w:hAnsi="Helvetica"/>
+        </w:rPr>
+        <w:t>public.</w:t>
+      </w:r>
+    </w:p>
+    <w:p>
+      <w:pPr>
+        <w:pStyle w:val="ListParagraph"/>
+        <w:numPr>
+          <w:ilvl w:val="0"/>
+          <w:numId w:val="28"/>
+        </w:numPr>
+        <w:rPr>
+          <w:rFonts w:ascii="Helvetica" w:hAnsi="Helvetica"/>
+        </w:rPr>
+      </w:pPr>
+      <w:r>
+        <w:rPr>
+          <w:rFonts w:ascii="Helvetica" w:hAnsi="Helvetica"/>
+        </w:rPr>
+        <w:t xml:space="preserve">Acknowledging the contributions of </w:t>
+      </w:r>
+      <w:r>
+        <w:rPr>
+          <w:rFonts w:ascii="Helvetica" w:hAnsi="Helvetica"/>
+        </w:rPr>
+        <w:t xml:space="preserve">researchers </w:t>
+      </w:r>
+      <w:r>
+        <w:rPr>
+          <w:rFonts w:ascii="Helvetica" w:hAnsi="Helvetica"/>
+        </w:rPr>
+        <w:t xml:space="preserve">involved in </w:t>
+      </w:r>
+      <w:r>
+        <w:rPr>
+          <w:rFonts w:ascii="Helvetica" w:hAnsi="Helvetica"/>
+        </w:rPr>
+        <w:t xml:space="preserve">vaccine discovery </w:t>
+      </w:r>
+      <w:r>
+        <w:rPr>
+          <w:rFonts w:ascii="Helvetica" w:hAnsi="Helvetica"/>
+        </w:rPr>
+        <w:t>only when studies confirming vaccine safety have been published and validated.</w:t>
+      </w:r>
+    </w:p>
+    <w:p>
+      <w:pPr>
+        <w:pStyle w:val="ListParagraph"/>
+        <w:numPr>
+          <w:ilvl w:val="0"/>
+          <w:numId w:val="28"/>
+        </w:numPr>
+        <w:rPr>
+          <w:rFonts w:ascii="Helvetica" w:hAnsi="Helvetica"/>
+        </w:rPr>
+      </w:pPr>
+      <w:r>
+        <w:rPr>
+          <w:rFonts w:ascii="Helvetica" w:hAnsi="Helvetica"/>
+        </w:rPr>
+        <w:t>Provi</w:t>
+      </w:r>
+      <w:r>
+        <w:rPr>
+          <w:rFonts w:ascii="Helvetica" w:hAnsi="Helvetica"/>
+        </w:rPr>
+        <w:t>di</w:t>
+      </w:r>
+      <w:r>
+        <w:rPr>
+          <w:rFonts w:ascii="Helvetica" w:hAnsi="Helvetica"/>
+        </w:rPr>
+        <w:t xml:space="preserve">ng education, or using of social media, that explains, in layman’s term, how vaccines </w:t>
+      </w:r>
+      <w:r>
+        <w:rPr>
+          <w:rFonts w:ascii="Helvetica" w:hAnsi="Helvetica"/>
+        </w:rPr>
+        <w:t>work</w:t>
+      </w:r>
+      <w:r>
+        <w:rPr>
+          <w:rFonts w:ascii="Helvetica" w:hAnsi="Helvetica"/>
+        </w:rPr>
+        <w:t xml:space="preserve"> their mechanisms of actions</w:t>
+      </w:r>
+      <w:r>
+        <w:rPr>
+          <w:rFonts w:ascii="Helvetica" w:hAnsi="Helvetica"/>
+        </w:rPr>
+        <w:t xml:space="preserve">, </w:t>
+      </w:r>
+      <w:r>
+        <w:rPr>
+          <w:rFonts w:ascii="Helvetica" w:hAnsi="Helvetica"/>
+        </w:rPr>
+        <w:t>their past successes in eradicating life-threatening or life-</w:t>
+      </w:r>
+      <w:r>
+        <w:rPr>
+          <w:rFonts w:ascii="Helvetica" w:hAnsi="Helvetica"/>
+        </w:rPr>
+        <w:t>changing</w:t>
+      </w:r>
+      <w:r>
+        <w:rPr>
+          <w:rFonts w:ascii="Helvetica" w:hAnsi="Helvetica"/>
+        </w:rPr>
+        <w:t xml:space="preserve"> diseases (</w:t>
+      </w:r>
+      <w:r>
+        <w:rPr>
+          <w:rFonts w:ascii="Helvetica" w:hAnsi="Helvetica"/>
+        </w:rPr>
+        <w:t xml:space="preserve">e.g. </w:t>
+      </w:r>
+      <w:r>
+        <w:rPr>
+          <w:rFonts w:ascii="Helvetica" w:hAnsi="Helvetica"/>
+        </w:rPr>
+        <w:t>polio</w:t>
+      </w:r>
+      <w:r>
+        <w:rPr>
+          <w:rFonts w:ascii="Helvetica" w:hAnsi="Helvetica"/>
+        </w:rPr>
+        <w:t>, Hepatitis A, Tetanus</w:t>
+      </w:r>
+      <w:r>
+        <w:rPr>
+          <w:rFonts w:ascii="Helvetica" w:hAnsi="Helvetica"/>
+        </w:rPr>
+        <w:t>)</w:t>
+      </w:r>
+      <w:r>
+        <w:rPr>
+          <w:rFonts w:ascii="Helvetica" w:hAnsi="Helvetica"/>
+        </w:rPr>
+        <w:t xml:space="preserve"> (ref) and the FDA approval process (ref). It can take 10 year or longer before a vaccine (with some exceptions like COVID 19 vaccines) before a vaccine enters the drug market.</w:t>
+      </w:r>
+    </w:p>
+    <w:p>
+      <w:pPr>
+        <w:pStyle w:val="ListParagraph"/>
+        <w:numPr>
+          <w:ilvl w:val="0"/>
+          <w:numId w:val="28"/>
+        </w:numPr>
+        <w:rPr>
+          <w:rFonts w:ascii="Helvetica" w:hAnsi="Helvetica"/>
+        </w:rPr>
+      </w:pPr>
+      <w:r>
+        <w:rPr>
+          <w:rFonts w:ascii="Helvetica" w:hAnsi="Helvetica"/>
+        </w:rPr>
+        <w:t>Permanent and thorough monitoring by t</w:t>
+      </w:r>
+      <w:r>
+        <w:rPr>
+          <w:rFonts w:ascii="Helvetica" w:hAnsi="Helvetica"/>
+        </w:rPr>
+        <w:t>h</w:t>
+      </w:r>
+      <w:r>
+        <w:rPr>
+          <w:rFonts w:ascii="Helvetica" w:hAnsi="Helvetica"/>
+        </w:rPr>
+        <w:t xml:space="preserve">e FDA and CDC of </w:t>
+      </w:r>
+      <w:r>
+        <w:rPr>
+          <w:rFonts w:ascii="Helvetica" w:hAnsi="Helvetica"/>
+        </w:rPr>
+        <w:t>the safety of the vaccines after they are approved.</w:t>
+      </w:r>
+    </w:p>
+    <w:p>
+      <w:pPr>
+        <w:pStyle w:val="ListParagraph"/>
+        <w:numPr>
+          <w:ilvl w:val="0"/>
+          <w:numId w:val="28"/>
+        </w:numPr>
+        <w:rPr>
+          <w:rFonts w:ascii="Helvetica" w:hAnsi="Helvetica"/>
+        </w:rPr>
+      </w:pPr>
+      <w:r>
+        <w:rPr>
+          <w:rFonts w:ascii="Helvetica" w:hAnsi="Helvetica"/>
+        </w:rPr>
+        <w:t xml:space="preserve">The existence of </w:t>
+      </w:r>
+      <w:r>
+        <w:rPr>
+          <w:rFonts w:ascii="Helvetica" w:hAnsi="Helvetica"/>
+        </w:rPr>
+        <w:t>a legal framework</w:t>
+      </w:r>
+      <w:r>
+        <w:rPr>
+          <w:rFonts w:ascii="Helvetica" w:hAnsi="Helvetica"/>
+        </w:rPr>
+        <w:t xml:space="preserve"> </w:t>
+      </w:r>
+      <w:r>
+        <w:rPr>
+          <w:rFonts w:ascii="Helvetica" w:hAnsi="Helvetica"/>
+        </w:rPr>
+        <w:t xml:space="preserve">to protect patients </w:t>
+      </w:r>
+      <w:r>
+        <w:rPr>
+          <w:rFonts w:ascii="Helvetica" w:hAnsi="Helvetica"/>
+        </w:rPr>
+        <w:t xml:space="preserve">against poorly validated or </w:t>
+      </w:r>
+      <w:r>
+        <w:rPr>
+          <w:rFonts w:ascii="Helvetica" w:hAnsi="Helvetica"/>
+        </w:rPr>
+        <w:t xml:space="preserve">unanticipated side-effects of a </w:t>
+      </w:r>
+      <w:r>
+        <w:rPr>
+          <w:rFonts w:ascii="Helvetica" w:hAnsi="Helvetica"/>
+        </w:rPr>
+        <w:t>vaccine.</w:t>
+      </w:r>
+    </w:p>
+    <w:p>
+      <w:pPr>
+        <w:rPr>
+          <w:rFonts w:ascii="Helvetica" w:hAnsi="Helvetica"/>
+        </w:rPr>
+      </w:pPr>
+    </w:p>
+    <w:p>
+      <w:pPr>
+        <w:rPr>
+          <w:rFonts w:ascii="Helvetica" w:hAnsi="Helvetica"/>
+        </w:rPr>
+      </w:pPr>
+    </w:p>
+    <w:p>
+      <w:pPr>
+        <w:rPr>
+          <w:rFonts w:ascii="Helvetica" w:hAnsi="Helvetica"/>
+        </w:rPr>
+      </w:pPr>
+    </w:p>
+    <w:p>
+      <w:pPr>
+        <w:pStyle w:val="ListParagraph"/>
         <w:rPr>
           <w:rFonts w:ascii="Helvetica" w:hAnsi="Helvetica"/>
         </w:rPr>
@@ -1218,6 +1542,118 @@
     </w:lvl>
   </w:abstractNum>
   <w:abstractNum w:abstractNumId="9" w15:restartNumberingAfterBreak="0">
+    <w:nsid w:val="20662B09"/>
+    <w:multiLevelType w:val="hybridMultilevel"/>
+    <w:tmpl w:val="3F36740E"/>
+    <w:lvl w:ilvl="0" w:tplc="07F6DA32">
+      <w:numFmt w:val="bullet"/>
+      <w:lvlText w:val="-"/>
+      <w:lvlJc w:val="left"/>
+      <w:pPr>
+        <w:ind w:left="720" w:hanging="360"/>
+      </w:pPr>
+      <w:rPr>
+        <w:rFonts w:ascii="Helvetica" w:eastAsia="Times New Roman" w:hAnsi="Helvetica" w:cs="Times New Roman" w:hint="default"/>
+      </w:rPr>
+    </w:lvl>
+    <w:lvl w:ilvl="1" w:tplc="04090003" w:tentative="1">
+      <w:start w:val="1"/>
+      <w:numFmt w:val="bullet"/>
+      <w:lvlText w:val="o"/>
+      <w:lvlJc w:val="left"/>
+      <w:pPr>
+        <w:ind w:left="1440" w:hanging="360"/>
+      </w:pPr>
+      <w:rPr>
+        <w:rFonts w:ascii="Courier New" w:hAnsi="Courier New" w:cs="Courier New" w:hint="default"/>
+      </w:rPr>
+    </w:lvl>
+    <w:lvl w:ilvl="2" w:tplc="04090005" w:tentative="1">
+      <w:start w:val="1"/>
+      <w:numFmt w:val="bullet"/>
+      <w:lvlText w:val=""/>
+      <w:lvlJc w:val="left"/>
+      <w:pPr>
+        <w:ind w:left="2160" w:hanging="360"/>
+      </w:pPr>
+      <w:rPr>
+        <w:rFonts w:ascii="Wingdings" w:hAnsi="Wingdings" w:hint="default"/>
+      </w:rPr>
+    </w:lvl>
+    <w:lvl w:ilvl="3" w:tplc="04090001" w:tentative="1">
+      <w:start w:val="1"/>
+      <w:numFmt w:val="bullet"/>
+      <w:lvlText w:val=""/>
+      <w:lvlJc w:val="left"/>
+      <w:pPr>
+        <w:ind w:left="2880" w:hanging="360"/>
+      </w:pPr>
+      <w:rPr>
+        <w:rFonts w:ascii="Symbol" w:hAnsi="Symbol" w:hint="default"/>
+      </w:rPr>
+    </w:lvl>
+    <w:lvl w:ilvl="4" w:tplc="04090003" w:tentative="1">
+      <w:start w:val="1"/>
+      <w:numFmt w:val="bullet"/>
+      <w:lvlText w:val="o"/>
+      <w:lvlJc w:val="left"/>
+      <w:pPr>
+        <w:ind w:left="3600" w:hanging="360"/>
+      </w:pPr>
+      <w:rPr>
+        <w:rFonts w:ascii="Courier New" w:hAnsi="Courier New" w:cs="Courier New" w:hint="default"/>
+      </w:rPr>
+    </w:lvl>
+    <w:lvl w:ilvl="5" w:tplc="04090005" w:tentative="1">
+      <w:start w:val="1"/>
+      <w:numFmt w:val="bullet"/>
+      <w:lvlText w:val=""/>
+      <w:lvlJc w:val="left"/>
+      <w:pPr>
+        <w:ind w:left="4320" w:hanging="360"/>
+      </w:pPr>
+      <w:rPr>
+        <w:rFonts w:ascii="Wingdings" w:hAnsi="Wingdings" w:hint="default"/>
+      </w:rPr>
+    </w:lvl>
+    <w:lvl w:ilvl="6" w:tplc="04090001" w:tentative="1">
+      <w:start w:val="1"/>
+      <w:numFmt w:val="bullet"/>
+      <w:lvlText w:val=""/>
+      <w:lvlJc w:val="left"/>
+      <w:pPr>
+        <w:ind w:left="5040" w:hanging="360"/>
+      </w:pPr>
+      <w:rPr>
+        <w:rFonts w:ascii="Symbol" w:hAnsi="Symbol" w:hint="default"/>
+      </w:rPr>
+    </w:lvl>
+    <w:lvl w:ilvl="7" w:tplc="04090003" w:tentative="1">
+      <w:start w:val="1"/>
+      <w:numFmt w:val="bullet"/>
+      <w:lvlText w:val="o"/>
+      <w:lvlJc w:val="left"/>
+      <w:pPr>
+        <w:ind w:left="5760" w:hanging="360"/>
+      </w:pPr>
+      <w:rPr>
+        <w:rFonts w:ascii="Courier New" w:hAnsi="Courier New" w:cs="Courier New" w:hint="default"/>
+      </w:rPr>
+    </w:lvl>
+    <w:lvl w:ilvl="8" w:tplc="04090005" w:tentative="1">
+      <w:start w:val="1"/>
+      <w:numFmt w:val="bullet"/>
+      <w:lvlText w:val=""/>
+      <w:lvlJc w:val="left"/>
+      <w:pPr>
+        <w:ind w:left="6480" w:hanging="360"/>
+      </w:pPr>
+      <w:rPr>
+        <w:rFonts w:ascii="Wingdings" w:hAnsi="Wingdings" w:hint="default"/>
+      </w:rPr>
+    </w:lvl>
+  </w:abstractNum>
+  <w:abstractNum w:abstractNumId="10" w15:restartNumberingAfterBreak="0">
     <w:nsid w:val="245B7F6A"/>
     <w:multiLevelType w:val="multilevel"/>
     <w:tmpl w:val="CCA6AF78"/>
@@ -1366,7 +1802,7 @@
       </w:rPr>
     </w:lvl>
   </w:abstractNum>
-  <w:abstractNum w:abstractNumId="10" w15:restartNumberingAfterBreak="0">
+  <w:abstractNum w:abstractNumId="11" w15:restartNumberingAfterBreak="0">
     <w:nsid w:val="26375355"/>
     <w:multiLevelType w:val="multilevel"/>
     <w:tmpl w:val="46C0B382"/>
@@ -1515,7 +1951,7 @@
       </w:rPr>
     </w:lvl>
   </w:abstractNum>
-  <w:abstractNum w:abstractNumId="11" w15:restartNumberingAfterBreak="0">
+  <w:abstractNum w:abstractNumId="12" w15:restartNumberingAfterBreak="0">
     <w:nsid w:val="2FD822BC"/>
     <w:multiLevelType w:val="hybridMultilevel"/>
     <w:tmpl w:val="C7C44A00"/>
@@ -1628,7 +2064,7 @@
       </w:rPr>
     </w:lvl>
   </w:abstractNum>
-  <w:abstractNum w:abstractNumId="12" w15:restartNumberingAfterBreak="0">
+  <w:abstractNum w:abstractNumId="13" w15:restartNumberingAfterBreak="0">
     <w:nsid w:val="34736F1E"/>
     <w:multiLevelType w:val="hybridMultilevel"/>
     <w:tmpl w:val="1DB88FDE"/>
@@ -1714,7 +2150,7 @@
       </w:pPr>
     </w:lvl>
   </w:abstractNum>
-  <w:abstractNum w:abstractNumId="13" w15:restartNumberingAfterBreak="0">
+  <w:abstractNum w:abstractNumId="14" w15:restartNumberingAfterBreak="0">
     <w:nsid w:val="39095969"/>
     <w:multiLevelType w:val="multilevel"/>
     <w:tmpl w:val="95765380"/>
@@ -1827,7 +2263,7 @@
       </w:pPr>
     </w:lvl>
   </w:abstractNum>
-  <w:abstractNum w:abstractNumId="14" w15:restartNumberingAfterBreak="0">
+  <w:abstractNum w:abstractNumId="15" w15:restartNumberingAfterBreak="0">
     <w:nsid w:val="3A405710"/>
     <w:multiLevelType w:val="hybridMultilevel"/>
     <w:tmpl w:val="77CA26F6"/>
@@ -1940,7 +2376,7 @@
       </w:rPr>
     </w:lvl>
   </w:abstractNum>
-  <w:abstractNum w:abstractNumId="15" w15:restartNumberingAfterBreak="0">
+  <w:abstractNum w:abstractNumId="16" w15:restartNumberingAfterBreak="0">
     <w:nsid w:val="3E092F5D"/>
     <w:multiLevelType w:val="hybridMultilevel"/>
     <w:tmpl w:val="6D8AD9F8"/>
@@ -2053,7 +2489,7 @@
       </w:rPr>
     </w:lvl>
   </w:abstractNum>
-  <w:abstractNum w:abstractNumId="16" w15:restartNumberingAfterBreak="0">
+  <w:abstractNum w:abstractNumId="17" w15:restartNumberingAfterBreak="0">
     <w:nsid w:val="40425A69"/>
     <w:multiLevelType w:val="hybridMultilevel"/>
     <w:tmpl w:val="6CD24878"/>
@@ -2166,7 +2602,7 @@
       </w:rPr>
     </w:lvl>
   </w:abstractNum>
-  <w:abstractNum w:abstractNumId="17" w15:restartNumberingAfterBreak="0">
+  <w:abstractNum w:abstractNumId="18" w15:restartNumberingAfterBreak="0">
     <w:nsid w:val="470C57D0"/>
     <w:multiLevelType w:val="hybridMultilevel"/>
     <w:tmpl w:val="870A03FE"/>
@@ -2279,7 +2715,7 @@
       </w:rPr>
     </w:lvl>
   </w:abstractNum>
-  <w:abstractNum w:abstractNumId="18" w15:restartNumberingAfterBreak="0">
+  <w:abstractNum w:abstractNumId="19" w15:restartNumberingAfterBreak="0">
     <w:nsid w:val="55A449CB"/>
     <w:multiLevelType w:val="hybridMultilevel"/>
     <w:tmpl w:val="C4F2F0F8"/>
@@ -2391,7 +2827,7 @@
       </w:rPr>
     </w:lvl>
   </w:abstractNum>
-  <w:abstractNum w:abstractNumId="19" w15:restartNumberingAfterBreak="0">
+  <w:abstractNum w:abstractNumId="20" w15:restartNumberingAfterBreak="0">
     <w:nsid w:val="5A071350"/>
     <w:multiLevelType w:val="hybridMultilevel"/>
     <w:tmpl w:val="4DDA14F8"/>
@@ -2504,7 +2940,93 @@
       </w:rPr>
     </w:lvl>
   </w:abstractNum>
-  <w:abstractNum w:abstractNumId="20" w15:restartNumberingAfterBreak="0">
+  <w:abstractNum w:abstractNumId="21" w15:restartNumberingAfterBreak="0">
+    <w:nsid w:val="6BEA4C0F"/>
+    <w:multiLevelType w:val="hybridMultilevel"/>
+    <w:tmpl w:val="3B2450A4"/>
+    <w:lvl w:ilvl="0" w:tplc="0409000F">
+      <w:start w:val="1"/>
+      <w:numFmt w:val="decimal"/>
+      <w:lvlText w:val="%1."/>
+      <w:lvlJc w:val="left"/>
+      <w:pPr>
+        <w:ind w:left="360" w:hanging="360"/>
+      </w:pPr>
+    </w:lvl>
+    <w:lvl w:ilvl="1" w:tplc="04090019" w:tentative="1">
+      <w:start w:val="1"/>
+      <w:numFmt w:val="lowerLetter"/>
+      <w:lvlText w:val="%2."/>
+      <w:lvlJc w:val="left"/>
+      <w:pPr>
+        <w:ind w:left="1080" w:hanging="360"/>
+      </w:pPr>
+    </w:lvl>
+    <w:lvl w:ilvl="2" w:tplc="0409001B" w:tentative="1">
+      <w:start w:val="1"/>
+      <w:numFmt w:val="lowerRoman"/>
+      <w:lvlText w:val="%3."/>
+      <w:lvlJc w:val="right"/>
+      <w:pPr>
+        <w:ind w:left="1800" w:hanging="180"/>
+      </w:pPr>
+    </w:lvl>
+    <w:lvl w:ilvl="3" w:tplc="0409000F" w:tentative="1">
+      <w:start w:val="1"/>
+      <w:numFmt w:val="decimal"/>
+      <w:lvlText w:val="%4."/>
+      <w:lvlJc w:val="left"/>
+      <w:pPr>
+        <w:ind w:left="2520" w:hanging="360"/>
+      </w:pPr>
+    </w:lvl>
+    <w:lvl w:ilvl="4" w:tplc="04090019" w:tentative="1">
+      <w:start w:val="1"/>
+      <w:numFmt w:val="lowerLetter"/>
+      <w:lvlText w:val="%5."/>
+      <w:lvlJc w:val="left"/>
+      <w:pPr>
+        <w:ind w:left="3240" w:hanging="360"/>
+      </w:pPr>
+    </w:lvl>
+    <w:lvl w:ilvl="5" w:tplc="0409001B" w:tentative="1">
+      <w:start w:val="1"/>
+      <w:numFmt w:val="lowerRoman"/>
+      <w:lvlText w:val="%6."/>
+      <w:lvlJc w:val="right"/>
+      <w:pPr>
+        <w:ind w:left="3960" w:hanging="180"/>
+      </w:pPr>
+    </w:lvl>
+    <w:lvl w:ilvl="6" w:tplc="0409000F" w:tentative="1">
+      <w:start w:val="1"/>
+      <w:numFmt w:val="decimal"/>
+      <w:lvlText w:val="%7."/>
+      <w:lvlJc w:val="left"/>
+      <w:pPr>
+        <w:ind w:left="4680" w:hanging="360"/>
+      </w:pPr>
+    </w:lvl>
+    <w:lvl w:ilvl="7" w:tplc="04090019" w:tentative="1">
+      <w:start w:val="1"/>
+      <w:numFmt w:val="lowerLetter"/>
+      <w:lvlText w:val="%8."/>
+      <w:lvlJc w:val="left"/>
+      <w:pPr>
+        <w:ind w:left="5400" w:hanging="360"/>
+      </w:pPr>
+    </w:lvl>
+    <w:lvl w:ilvl="8" w:tplc="0409001B" w:tentative="1">
+      <w:start w:val="1"/>
+      <w:numFmt w:val="lowerRoman"/>
+      <w:lvlText w:val="%9."/>
+      <w:lvlJc w:val="right"/>
+      <w:pPr>
+        <w:ind w:left="6120" w:hanging="180"/>
+      </w:pPr>
+    </w:lvl>
+  </w:abstractNum>
+  <w:abstractNum w:abstractNumId="22" w15:restartNumberingAfterBreak="0">
     <w:nsid w:val="6CE02961"/>
     <w:multiLevelType w:val="hybridMultilevel"/>
     <w:tmpl w:val="B1BC12C0"/>
@@ -2593,7 +3115,7 @@
       </w:pPr>
     </w:lvl>
   </w:abstractNum>
-  <w:abstractNum w:abstractNumId="21" w15:restartNumberingAfterBreak="0">
+  <w:abstractNum w:abstractNumId="23" w15:restartNumberingAfterBreak="0">
     <w:nsid w:val="6EB67C7E"/>
     <w:multiLevelType w:val="hybridMultilevel"/>
     <w:tmpl w:val="7E5854F0"/>
@@ -2705,7 +3227,7 @@
       </w:rPr>
     </w:lvl>
   </w:abstractNum>
-  <w:abstractNum w:abstractNumId="22" w15:restartNumberingAfterBreak="0">
+  <w:abstractNum w:abstractNumId="24" w15:restartNumberingAfterBreak="0">
     <w:nsid w:val="733A571F"/>
     <w:multiLevelType w:val="multilevel"/>
     <w:tmpl w:val="365A7FDA"/>
@@ -2818,7 +3340,7 @@
       </w:pPr>
     </w:lvl>
   </w:abstractNum>
-  <w:abstractNum w:abstractNumId="23" w15:restartNumberingAfterBreak="0">
+  <w:abstractNum w:abstractNumId="25" w15:restartNumberingAfterBreak="0">
     <w:nsid w:val="77F95A7A"/>
     <w:multiLevelType w:val="hybridMultilevel"/>
     <w:tmpl w:val="42680008"/>
@@ -2930,7 +3452,7 @@
       </w:rPr>
     </w:lvl>
   </w:abstractNum>
-  <w:abstractNum w:abstractNumId="24" w15:restartNumberingAfterBreak="0">
+  <w:abstractNum w:abstractNumId="26" w15:restartNumberingAfterBreak="0">
     <w:nsid w:val="7A08633C"/>
     <w:multiLevelType w:val="hybridMultilevel"/>
     <w:tmpl w:val="85AA3A8C"/>
@@ -3016,7 +3538,7 @@
       </w:pPr>
     </w:lvl>
   </w:abstractNum>
-  <w:abstractNum w:abstractNumId="25" w15:restartNumberingAfterBreak="0">
+  <w:abstractNum w:abstractNumId="27" w15:restartNumberingAfterBreak="0">
     <w:nsid w:val="7F9A06D2"/>
     <w:multiLevelType w:val="hybridMultilevel"/>
     <w:tmpl w:val="AD3A3E7E"/>
@@ -3131,7 +3653,7 @@
     </w:lvl>
   </w:abstractNum>
   <w:num w:numId="1" w16cid:durableId="283317400">
-    <w:abstractNumId w:val="20"/>
+    <w:abstractNumId w:val="22"/>
   </w:num>
   <w:num w:numId="2" w16cid:durableId="133370997">
     <w:abstractNumId w:val="4"/>
@@ -3140,43 +3662,43 @@
     <w:abstractNumId w:val="2"/>
   </w:num>
   <w:num w:numId="4" w16cid:durableId="1633974033">
-    <w:abstractNumId w:val="17"/>
+    <w:abstractNumId w:val="18"/>
   </w:num>
   <w:num w:numId="5" w16cid:durableId="1344013940">
+    <w:abstractNumId w:val="14"/>
+  </w:num>
+  <w:num w:numId="6" w16cid:durableId="395012634">
+    <w:abstractNumId w:val="24"/>
+  </w:num>
+  <w:num w:numId="7" w16cid:durableId="951326616">
     <w:abstractNumId w:val="13"/>
   </w:num>
-  <w:num w:numId="6" w16cid:durableId="395012634">
-    <w:abstractNumId w:val="22"/>
-  </w:num>
-  <w:num w:numId="7" w16cid:durableId="951326616">
-    <w:abstractNumId w:val="12"/>
-  </w:num>
   <w:num w:numId="8" w16cid:durableId="1233931840">
-    <w:abstractNumId w:val="16"/>
+    <w:abstractNumId w:val="17"/>
   </w:num>
   <w:num w:numId="9" w16cid:durableId="1250965529">
     <w:abstractNumId w:val="7"/>
   </w:num>
   <w:num w:numId="10" w16cid:durableId="1694191537">
-    <w:abstractNumId w:val="25"/>
+    <w:abstractNumId w:val="27"/>
   </w:num>
   <w:num w:numId="11" w16cid:durableId="1918443478">
-    <w:abstractNumId w:val="23"/>
+    <w:abstractNumId w:val="25"/>
   </w:num>
   <w:num w:numId="12" w16cid:durableId="1037698301">
     <w:abstractNumId w:val="0"/>
   </w:num>
   <w:num w:numId="13" w16cid:durableId="491330979">
-    <w:abstractNumId w:val="14"/>
+    <w:abstractNumId w:val="15"/>
   </w:num>
   <w:num w:numId="14" w16cid:durableId="441919138">
-    <w:abstractNumId w:val="24"/>
+    <w:abstractNumId w:val="26"/>
   </w:num>
   <w:num w:numId="15" w16cid:durableId="179510703">
     <w:abstractNumId w:val="1"/>
   </w:num>
   <w:num w:numId="16" w16cid:durableId="638533165">
-    <w:abstractNumId w:val="9"/>
+    <w:abstractNumId w:val="10"/>
   </w:num>
   <w:num w:numId="17" w16cid:durableId="1919047837">
     <w:abstractNumId w:val="8"/>
@@ -3185,28 +3707,34 @@
     <w:abstractNumId w:val="3"/>
   </w:num>
   <w:num w:numId="19" w16cid:durableId="589779244">
-    <w:abstractNumId w:val="21"/>
+    <w:abstractNumId w:val="23"/>
   </w:num>
   <w:num w:numId="20" w16cid:durableId="1678187624">
     <w:abstractNumId w:val="5"/>
   </w:num>
   <w:num w:numId="21" w16cid:durableId="1212107984">
-    <w:abstractNumId w:val="15"/>
+    <w:abstractNumId w:val="16"/>
   </w:num>
   <w:num w:numId="22" w16cid:durableId="754784430">
-    <w:abstractNumId w:val="18"/>
+    <w:abstractNumId w:val="19"/>
   </w:num>
   <w:num w:numId="23" w16cid:durableId="284703170">
-    <w:abstractNumId w:val="11"/>
+    <w:abstractNumId w:val="12"/>
   </w:num>
   <w:num w:numId="24" w16cid:durableId="67776856">
-    <w:abstractNumId w:val="19"/>
+    <w:abstractNumId w:val="20"/>
   </w:num>
   <w:num w:numId="25" w16cid:durableId="1969775875">
     <w:abstractNumId w:val="6"/>
   </w:num>
   <w:num w:numId="26" w16cid:durableId="392775139">
-    <w:abstractNumId w:val="10"/>
+    <w:abstractNumId w:val="11"/>
+  </w:num>
+  <w:num w:numId="27" w16cid:durableId="1359968157">
+    <w:abstractNumId w:val="9"/>
+  </w:num>
+  <w:num w:numId="28" w16cid:durableId="2093818591">
+    <w:abstractNumId w:val="21"/>
   </w:num>
 </w:numbering>
 </file>

</xml_diff>